<commit_message>
some wrong and solution
</commit_message>
<xml_diff>
--- a/bug and solve.docx
+++ b/bug and solve.docx
@@ -186,9 +186,6 @@
       <w:pPr>
         <w:pStyle w:val="a4"/>
         <w:ind w:left="420" w:firstLineChars="0" w:firstLine="0"/>
-        <w:rPr>
-          <w:rFonts w:hint="eastAsia"/>
-        </w:rPr>
       </w:pPr>
       <w:r>
         <w:rPr>
@@ -240,7 +237,6 @@
         </w:numPr>
         <w:ind w:firstLineChars="0"/>
         <w:rPr>
-          <w:rFonts w:hint="eastAsia"/>
           <w:noProof/>
         </w:rPr>
       </w:pPr>
@@ -257,7 +253,6 @@
         <w:pStyle w:val="a4"/>
         <w:ind w:left="420" w:firstLineChars="0" w:firstLine="0"/>
         <w:rPr>
-          <w:rFonts w:hint="eastAsia"/>
           <w:noProof/>
         </w:rPr>
       </w:pPr>
@@ -307,7 +302,6 @@
         <w:pStyle w:val="a4"/>
         <w:ind w:left="420" w:firstLineChars="0" w:firstLine="0"/>
         <w:rPr>
-          <w:rFonts w:hint="eastAsia"/>
           <w:noProof/>
         </w:rPr>
       </w:pPr>
@@ -324,7 +318,6 @@
         <w:pStyle w:val="a4"/>
         <w:ind w:left="420" w:firstLineChars="0" w:firstLine="0"/>
         <w:rPr>
-          <w:rFonts w:hint="eastAsia"/>
           <w:noProof/>
         </w:rPr>
       </w:pPr>
@@ -398,6 +391,198 @@
           <w:noProof/>
         </w:rPr>
         <w:t>是好使的。</w:t>
+      </w:r>
+    </w:p>
+    <w:p>
+      <w:pPr>
+        <w:pStyle w:val="a4"/>
+        <w:ind w:left="420" w:firstLineChars="0" w:firstLine="0"/>
+        <w:rPr>
+          <w:noProof/>
+        </w:rPr>
+      </w:pPr>
+    </w:p>
+    <w:p>
+      <w:pPr>
+        <w:pStyle w:val="a4"/>
+        <w:ind w:left="420" w:firstLineChars="0" w:firstLine="0"/>
+        <w:rPr>
+          <w:noProof/>
+        </w:rPr>
+      </w:pPr>
+    </w:p>
+    <w:p>
+      <w:pPr>
+        <w:pStyle w:val="a4"/>
+        <w:ind w:left="420" w:firstLineChars="0" w:firstLine="0"/>
+        <w:rPr>
+          <w:noProof/>
+        </w:rPr>
+      </w:pPr>
+    </w:p>
+    <w:p>
+      <w:pPr>
+        <w:pStyle w:val="a4"/>
+        <w:numPr>
+          <w:ilvl w:val="0"/>
+          <w:numId w:val="1"/>
+        </w:numPr>
+        <w:ind w:firstLineChars="0"/>
+        <w:rPr>
+          <w:noProof/>
+        </w:rPr>
+      </w:pPr>
+      <w:r>
+        <w:rPr>
+          <w:rFonts w:hint="eastAsia"/>
+          <w:noProof/>
+        </w:rPr>
+        <w:t xml:space="preserve"> </w:t>
+      </w:r>
+    </w:p>
+    <w:p>
+      <w:pPr>
+        <w:rPr>
+          <w:noProof/>
+        </w:rPr>
+      </w:pPr>
+      <w:r>
+        <w:rPr>
+          <w:noProof/>
+        </w:rPr>
+        <w:drawing>
+          <wp:inline distT="0" distB="0" distL="0" distR="0" wp14:anchorId="3855C864" wp14:editId="4DF5636B">
+            <wp:extent cx="5274310" cy="905912"/>
+            <wp:effectExtent l="0" t="0" r="2540" b="8890"/>
+            <wp:docPr id="6" name="图片 6"/>
+            <wp:cNvGraphicFramePr>
+              <a:graphicFrameLocks xmlns:a="http://schemas.openxmlformats.org/drawingml/2006/main" noChangeAspect="1"/>
+            </wp:cNvGraphicFramePr>
+            <a:graphic xmlns:a="http://schemas.openxmlformats.org/drawingml/2006/main">
+              <a:graphicData uri="http://schemas.openxmlformats.org/drawingml/2006/picture">
+                <pic:pic xmlns:pic="http://schemas.openxmlformats.org/drawingml/2006/picture">
+                  <pic:nvPicPr>
+                    <pic:cNvPr id="0" name=""/>
+                    <pic:cNvPicPr/>
+                  </pic:nvPicPr>
+                  <pic:blipFill>
+                    <a:blip r:embed="rId11"/>
+                    <a:stretch>
+                      <a:fillRect/>
+                    </a:stretch>
+                  </pic:blipFill>
+                  <pic:spPr>
+                    <a:xfrm>
+                      <a:off x="0" y="0"/>
+                      <a:ext cx="5274310" cy="905912"/>
+                    </a:xfrm>
+                    <a:prstGeom prst="rect">
+                      <a:avLst/>
+                    </a:prstGeom>
+                  </pic:spPr>
+                </pic:pic>
+              </a:graphicData>
+            </a:graphic>
+          </wp:inline>
+        </w:drawing>
+      </w:r>
+    </w:p>
+    <w:p>
+      <w:pPr>
+        <w:rPr>
+          <w:rFonts w:hint="eastAsia"/>
+          <w:noProof/>
+        </w:rPr>
+      </w:pPr>
+      <w:r>
+        <w:rPr>
+          <w:rFonts w:hint="eastAsia"/>
+          <w:noProof/>
+        </w:rPr>
+        <w:t>解决方案：一定注意函数返回值部分，这里很容易是使空指针原因。这次使读取配置文件失败，修改了配置文件，然后就是对的了。</w:t>
+      </w:r>
+    </w:p>
+    <w:p>
+      <w:pPr>
+        <w:rPr>
+          <w:rFonts w:hint="eastAsia"/>
+          <w:noProof/>
+        </w:rPr>
+      </w:pPr>
+    </w:p>
+    <w:p>
+      <w:pPr>
+        <w:rPr>
+          <w:rFonts w:hint="eastAsia"/>
+          <w:noProof/>
+        </w:rPr>
+      </w:pPr>
+    </w:p>
+    <w:p>
+      <w:pPr>
+        <w:pStyle w:val="a4"/>
+        <w:numPr>
+          <w:ilvl w:val="0"/>
+          <w:numId w:val="1"/>
+        </w:numPr>
+        <w:ind w:firstLineChars="0"/>
+        <w:rPr>
+          <w:rFonts w:hint="eastAsia"/>
+          <w:noProof/>
+        </w:rPr>
+      </w:pPr>
+      <w:r>
+        <w:rPr>
+          <w:rFonts w:hint="eastAsia"/>
+          <w:noProof/>
+        </w:rPr>
+        <w:t>关于</w:t>
+      </w:r>
+      <w:r>
+        <w:rPr>
+          <w:rFonts w:hint="eastAsia"/>
+          <w:noProof/>
+        </w:rPr>
+        <w:t>mysql</w:t>
+      </w:r>
+      <w:r>
+        <w:rPr>
+          <w:rFonts w:hint="eastAsia"/>
+          <w:noProof/>
+        </w:rPr>
+        <w:t>数据库忘记密码的解决办法（忘记最高权限的密码的办法）</w:t>
+      </w:r>
+    </w:p>
+    <w:p>
+      <w:pPr>
+        <w:pStyle w:val="a4"/>
+        <w:ind w:left="420" w:firstLineChars="0" w:firstLine="0"/>
+        <w:rPr>
+          <w:rFonts w:hint="eastAsia"/>
+          <w:noProof/>
+        </w:rPr>
+      </w:pPr>
+      <w:r>
+        <w:rPr>
+          <w:rFonts w:hint="eastAsia"/>
+          <w:noProof/>
+        </w:rPr>
+        <w:t>这个是常用的，但是可能对于大型项目不行，因为不可能将服务器停止。</w:t>
+      </w:r>
+    </w:p>
+    <w:p>
+      <w:pPr>
+        <w:pStyle w:val="a4"/>
+        <w:ind w:left="420" w:firstLineChars="0" w:firstLine="0"/>
+        <w:rPr>
+          <w:noProof/>
+        </w:rPr>
+      </w:pPr>
+      <w:r>
+        <w:rPr>
+          <w:noProof/>
+        </w:rPr>
+        <w:t>https://www.cnblogs.com/wxdblog/p/6864475.html</w:t>
       </w:r>
       <w:bookmarkStart w:id="0" w:name="_GoBack"/>
       <w:bookmarkEnd w:id="0"/>

</xml_diff>